<commit_message>
Zwischenstand Projektbericht (erste Texte fertig)
</commit_message>
<xml_diff>
--- a/Stichpunkte für Bericht.docx
+++ b/Stichpunkte für Bericht.docx
@@ -17,6 +17,11 @@
       </w:r>
     </w:p>
     <w:p>
+      <w:r>
+        <w:t>Ggf. Teile aus dem Interaktionskonzept verschieben</w:t>
+      </w:r>
+    </w:p>
+    <w:p>
       <w:pPr>
         <w:pStyle w:val="Listenabsatz"/>
         <w:numPr>
@@ -25,6 +30,58 @@
         </w:numPr>
       </w:pPr>
       <w:r>
+        <w:t>Splash-Screen</w:t>
+      </w:r>
+    </w:p>
+    <w:p>
+      <w:pPr>
+        <w:pStyle w:val="Listenabsatz"/>
+        <w:numPr>
+          <w:ilvl w:val="1"/>
+          <w:numId w:val="1"/>
+        </w:numPr>
+      </w:pPr>
+      <w:r>
+        <w:t>Abfragen oder verweisen auf Einstellungen (</w:t>
+      </w:r>
+      <w:hyperlink r:id="rId5" w:history="1">
+        <w:r>
+          <w:rPr>
+            <w:rStyle w:val="Hyperlink"/>
+          </w:rPr>
+          <w:t>https://spirit21.com/blog/android-11-die-wichtigsten-neuerungen-auf-einen-blick#top</w:t>
+        </w:r>
+      </w:hyperlink>
+      <w:r>
+        <w:t xml:space="preserve">) </w:t>
+      </w:r>
+    </w:p>
+    <w:p>
+      <w:pPr>
+        <w:pStyle w:val="Listenabsatz"/>
+        <w:numPr>
+          <w:ilvl w:val="1"/>
+          <w:numId w:val="1"/>
+        </w:numPr>
+      </w:pPr>
+      <w:r>
+        <w:t xml:space="preserve">Nicht auf </w:t>
+      </w:r>
+      <w:proofErr w:type="spellStart"/>
+      <w:r>
+        <w:t>Backstack</w:t>
+      </w:r>
+      <w:proofErr w:type="spellEnd"/>
+    </w:p>
+    <w:p>
+      <w:pPr>
+        <w:pStyle w:val="Listenabsatz"/>
+        <w:numPr>
+          <w:ilvl w:val="0"/>
+          <w:numId w:val="1"/>
+        </w:numPr>
+      </w:pPr>
+      <w:r>
         <w:t xml:space="preserve">4 Tabs mit Navigationsbar </w:t>
       </w:r>
     </w:p>
@@ -195,6 +252,24 @@
       <w:pPr>
         <w:pStyle w:val="Listenabsatz"/>
         <w:numPr>
+          <w:ilvl w:val="2"/>
+          <w:numId w:val="1"/>
+        </w:numPr>
+      </w:pPr>
+      <w:r>
+        <w:t>Zeichenbegrenzu</w:t>
+      </w:r>
+      <w:r>
+        <w:t>n</w:t>
+      </w:r>
+      <w:r>
+        <w:t>gen</w:t>
+      </w:r>
+    </w:p>
+    <w:p>
+      <w:pPr>
+        <w:pStyle w:val="Listenabsatz"/>
+        <w:numPr>
           <w:ilvl w:val="1"/>
           <w:numId w:val="1"/>
         </w:numPr>
@@ -347,6 +422,24 @@
       <w:pPr>
         <w:pStyle w:val="Listenabsatz"/>
         <w:numPr>
+          <w:ilvl w:val="2"/>
+          <w:numId w:val="1"/>
+        </w:numPr>
+      </w:pPr>
+      <w:r>
+        <w:t>Zeichenbegrenzu</w:t>
+      </w:r>
+      <w:r>
+        <w:t>n</w:t>
+      </w:r>
+      <w:r>
+        <w:t>gen</w:t>
+      </w:r>
+    </w:p>
+    <w:p>
+      <w:pPr>
+        <w:pStyle w:val="Listenabsatz"/>
+        <w:numPr>
           <w:ilvl w:val="1"/>
           <w:numId w:val="1"/>
         </w:numPr>
@@ -412,15 +505,13 @@
         </w:numPr>
       </w:pPr>
       <w:r>
-        <w:t xml:space="preserve">Mir kein Roter Messenger bekannt (Facebook Messenger, </w:t>
-      </w:r>
-      <w:proofErr w:type="spellStart"/>
-      <w:r>
-        <w:t>Telegram</w:t>
-      </w:r>
-      <w:proofErr w:type="spellEnd"/>
-      <w:r>
-        <w:t xml:space="preserve"> &amp; Signal Blau, Whats</w:t>
+        <w:t>Mir kein Roter Messenger bekannt (Facebook Messenger</w:t>
+      </w:r>
+      <w:r>
+        <w:t xml:space="preserve"> </w:t>
+      </w:r>
+      <w:r>
+        <w:t>&amp; Signal Blau, Whats</w:t>
       </w:r>
       <w:r>
         <w:t>A</w:t>
@@ -482,6 +573,7 @@
         </w:numPr>
       </w:pPr>
       <w:r>
+        <w:lastRenderedPageBreak/>
         <w:t>Message</w:t>
       </w:r>
     </w:p>
@@ -562,7 +654,6 @@
         </w:numPr>
       </w:pPr>
       <w:r>
-        <w:lastRenderedPageBreak/>
         <w:t xml:space="preserve">Nicht persistiert: RSSI, </w:t>
       </w:r>
       <w:proofErr w:type="spellStart"/>
@@ -634,22 +725,30 @@
     </w:p>
     <w:p>
       <w:pPr>
-        <w:pStyle w:val="berschrift1"/>
-      </w:pPr>
-      <w:r>
-        <w:t>Konzept</w:t>
-      </w:r>
-    </w:p>
-    <w:p>
-      <w:pPr>
         <w:pStyle w:val="Listenabsatz"/>
         <w:numPr>
           <w:ilvl w:val="0"/>
           <w:numId w:val="3"/>
         </w:numPr>
       </w:pPr>
-      <w:r>
-        <w:t>Sh. Projektvorschlag</w:t>
+      <w:hyperlink r:id="rId6" w:history="1">
+        <w:r>
+          <w:rPr>
+            <w:rStyle w:val="Hyperlink"/>
+          </w:rPr>
+          <w:t>http://projanco.com/Library/Android%205.%20Apps%20entwickeln%20mit%20Android%20Studio.pdf</w:t>
+        </w:r>
+      </w:hyperlink>
+      <w:r>
+        <w:t xml:space="preserve"> allgemein zur Entwicklung</w:t>
+      </w:r>
+    </w:p>
+    <w:p>
+      <w:pPr>
+        <w:pStyle w:val="berschrift1"/>
+      </w:pPr>
+      <w:r>
+        <w:t>Konzept</w:t>
       </w:r>
     </w:p>
     <w:p>
@@ -661,7 +760,7 @@
         </w:numPr>
       </w:pPr>
       <w:r>
-        <w:t>Profil hat Farbe, da Bild nicht möglich</w:t>
+        <w:t>Sh. Projektvorschlag</w:t>
       </w:r>
     </w:p>
     <w:p>
@@ -673,23 +772,7 @@
         </w:numPr>
       </w:pPr>
       <w:r>
-        <w:t xml:space="preserve">Gibt es so nicht, am Ehesten wie </w:t>
-      </w:r>
-      <w:proofErr w:type="spellStart"/>
-      <w:r>
-        <w:t>SnapChat</w:t>
-      </w:r>
-      <w:proofErr w:type="spellEnd"/>
-      <w:r>
-        <w:t xml:space="preserve">, </w:t>
-      </w:r>
-      <w:proofErr w:type="spellStart"/>
-      <w:r>
-        <w:t>AirDrop</w:t>
-      </w:r>
-      <w:proofErr w:type="spellEnd"/>
-      <w:r>
-        <w:t xml:space="preserve"> als Text-Messenger kombiniert</w:t>
+        <w:t>Profil hat Farbe, da Bild nicht möglich</w:t>
       </w:r>
     </w:p>
     <w:p>
@@ -701,6 +784,34 @@
         </w:numPr>
       </w:pPr>
       <w:r>
+        <w:t xml:space="preserve">Gibt es so nicht, am Ehesten wie </w:t>
+      </w:r>
+      <w:proofErr w:type="spellStart"/>
+      <w:r>
+        <w:t>SnapChat</w:t>
+      </w:r>
+      <w:proofErr w:type="spellEnd"/>
+      <w:r>
+        <w:t xml:space="preserve">, </w:t>
+      </w:r>
+      <w:proofErr w:type="spellStart"/>
+      <w:r>
+        <w:t>AirDrop</w:t>
+      </w:r>
+      <w:proofErr w:type="spellEnd"/>
+      <w:r>
+        <w:t xml:space="preserve"> als Text-Messenger kombiniert</w:t>
+      </w:r>
+    </w:p>
+    <w:p>
+      <w:pPr>
+        <w:pStyle w:val="Listenabsatz"/>
+        <w:numPr>
+          <w:ilvl w:val="0"/>
+          <w:numId w:val="3"/>
+        </w:numPr>
+      </w:pPr>
+      <w:r>
         <w:t>Bietet Basis für Smartphone-Bluetooth-</w:t>
       </w:r>
       <w:proofErr w:type="spellStart"/>
@@ -781,6 +892,30 @@
       </w:pPr>
       <w:r>
         <w:t>Mischen von in der Datenbank &amp; zur Laufzeit verfügbaren Informationen (Gespeicherte Chats mit Empfangsstärke)</w:t>
+      </w:r>
+    </w:p>
+    <w:p>
+      <w:pPr>
+        <w:pStyle w:val="berschrift1"/>
+      </w:pPr>
+      <w:r>
+        <w:t>Tests</w:t>
+      </w:r>
+    </w:p>
+    <w:p>
+      <w:pPr>
+        <w:pStyle w:val="berschrift2"/>
+      </w:pPr>
+      <w:r>
+        <w:t>UI &amp; DB</w:t>
+      </w:r>
+    </w:p>
+    <w:p>
+      <w:pPr>
+        <w:pStyle w:val="berschrift2"/>
+      </w:pPr>
+      <w:r>
+        <w:t>Bluetooth</w:t>
       </w:r>
     </w:p>
     <w:sectPr>
@@ -1768,6 +1903,29 @@
       <w:contextualSpacing/>
     </w:pPr>
   </w:style>
+  <w:style w:type="character" w:styleId="Hyperlink">
+    <w:name w:val="Hyperlink"/>
+    <w:basedOn w:val="Absatz-Standardschriftart"/>
+    <w:uiPriority w:val="99"/>
+    <w:unhideWhenUsed/>
+    <w:rsid w:val="00243BDB"/>
+    <w:rPr>
+      <w:color w:val="0563C1" w:themeColor="hyperlink"/>
+      <w:u w:val="single"/>
+    </w:rPr>
+  </w:style>
+  <w:style w:type="character" w:styleId="NichtaufgelsteErwhnung">
+    <w:name w:val="Unresolved Mention"/>
+    <w:basedOn w:val="Absatz-Standardschriftart"/>
+    <w:uiPriority w:val="99"/>
+    <w:semiHidden/>
+    <w:unhideWhenUsed/>
+    <w:rsid w:val="00243BDB"/>
+    <w:rPr>
+      <w:color w:val="605E5C"/>
+      <w:shd w:val="clear" w:color="auto" w:fill="E1DFDD"/>
+    </w:rPr>
+  </w:style>
 </w:styles>
 </file>
 

</xml_diff>